<commit_message>
part 1 complete -> BUG FIX
</commit_message>
<xml_diff>
--- a/ass01/COMP3331 Report.docx
+++ b/ass01/COMP3331 Report.docx
@@ -61,21 +61,6 @@
             <w:shd w:val="clear" w:color="auto" w:fill="F4B083" w:themeFill="accent2" w:themeFillTint="99"/>
           </w:tcPr>
           <w:p>
-            <w:r>
-              <w:rPr>
-                <w:b/>
-                <w:bCs/>
-              </w:rPr>
-              <w:t xml:space="preserve">Application </w:t>
-            </w:r>
-          </w:p>
-        </w:tc>
-        <w:tc>
-          <w:tcPr>
-            <w:tcW w:w="4910" w:type="dxa"/>
-            <w:shd w:val="clear" w:color="auto" w:fill="F4B083" w:themeFill="accent2" w:themeFillTint="99"/>
-          </w:tcPr>
-          <w:p>
             <w:pPr>
               <w:rPr>
                 <w:b/>
@@ -87,373 +72,173 @@
                 <w:b/>
                 <w:bCs/>
               </w:rPr>
-              <w:t xml:space="preserve">Description </w:t>
-            </w:r>
-          </w:p>
-        </w:tc>
-      </w:tr>
-      <w:tr>
-        <w:tc>
-          <w:tcPr>
-            <w:tcW w:w="1838" w:type="dxa"/>
-            <w:vMerge w:val="restart"/>
-          </w:tcPr>
-          <w:p/>
-          <w:p/>
-          <w:p/>
-          <w:p>
-            <w:r>
-              <w:t>User Authentication</w:t>
-            </w:r>
-          </w:p>
-        </w:tc>
-        <w:tc>
-          <w:tcPr>
-            <w:tcW w:w="2268" w:type="dxa"/>
+              <w:t>Header</w:t>
+            </w:r>
+          </w:p>
+        </w:tc>
+        <w:tc>
+          <w:tcPr>
+            <w:tcW w:w="4910" w:type="dxa"/>
+            <w:shd w:val="clear" w:color="auto" w:fill="F4B083" w:themeFill="accent2" w:themeFillTint="99"/>
           </w:tcPr>
           <w:p>
             <w:pPr>
               <w:rPr>
-                <w:rFonts w:cstheme="minorHAnsi"/>
                 <w:b/>
                 <w:bCs/>
               </w:rPr>
             </w:pPr>
             <w:r>
               <w:rPr>
-                <w:rFonts w:cstheme="minorHAnsi"/>
+                <w:b/>
+                <w:bCs/>
               </w:rPr>
-              <w:t>/login/pass</w:t>
-            </w:r>
-          </w:p>
-        </w:tc>
-        <w:tc>
-          <w:tcPr>
-            <w:tcW w:w="4910" w:type="dxa"/>
-          </w:tcPr>
-          <w:p>
-            <w:pPr>
-              <w:rPr>
-                <w:i/>
-                <w:iCs/>
-              </w:rPr>
-            </w:pPr>
-            <w:r>
-              <w:rPr>
-                <w:i/>
-                <w:iCs/>
-              </w:rPr>
-              <w:t xml:space="preserve">User has logged in successfully </w:t>
-            </w:r>
-          </w:p>
-        </w:tc>
-      </w:tr>
-      <w:tr>
-        <w:tc>
-          <w:tcPr>
-            <w:tcW w:w="1838" w:type="dxa"/>
-            <w:vMerge/>
-          </w:tcPr>
-          <w:p/>
-        </w:tc>
-        <w:tc>
-          <w:tcPr>
-            <w:tcW w:w="2268" w:type="dxa"/>
-          </w:tcPr>
-          <w:p>
-            <w:pPr>
-              <w:rPr>
-                <w:rFonts w:cstheme="minorHAnsi"/>
-              </w:rPr>
-            </w:pPr>
-            <w:r>
-              <w:rPr>
-                <w:rFonts w:cstheme="minorHAnsi"/>
-              </w:rPr>
-              <w:t>/login/fail/user</w:t>
-            </w:r>
-          </w:p>
-        </w:tc>
-        <w:tc>
-          <w:tcPr>
-            <w:tcW w:w="4910" w:type="dxa"/>
-          </w:tcPr>
-          <w:p>
-            <w:pPr>
-              <w:rPr>
-                <w:i/>
-                <w:iCs/>
-              </w:rPr>
-            </w:pPr>
-            <w:r>
-              <w:rPr>
-                <w:i/>
-                <w:iCs/>
-              </w:rPr>
-              <w:t xml:space="preserve">User does not exist </w:t>
-            </w:r>
-          </w:p>
-        </w:tc>
-      </w:tr>
-      <w:tr>
-        <w:tc>
-          <w:tcPr>
-            <w:tcW w:w="1838" w:type="dxa"/>
-            <w:vMerge/>
-          </w:tcPr>
-          <w:p/>
-        </w:tc>
-        <w:tc>
-          <w:tcPr>
-            <w:tcW w:w="2268" w:type="dxa"/>
-          </w:tcPr>
-          <w:p>
-            <w:pPr>
-              <w:rPr>
-                <w:rFonts w:cstheme="minorHAnsi"/>
-              </w:rPr>
-            </w:pPr>
-            <w:r>
-              <w:rPr>
-                <w:rFonts w:cstheme="minorHAnsi"/>
-              </w:rPr>
-              <w:t>/login/fail/retry</w:t>
-            </w:r>
-          </w:p>
-        </w:tc>
-        <w:tc>
-          <w:tcPr>
-            <w:tcW w:w="4910" w:type="dxa"/>
-          </w:tcPr>
-          <w:p>
-            <w:pPr>
-              <w:rPr>
-                <w:i/>
-                <w:iCs/>
-              </w:rPr>
-            </w:pPr>
-            <w:r>
-              <w:rPr>
-                <w:i/>
-                <w:iCs/>
-              </w:rPr>
-              <w:t>User exists but entered password is wrong</w:t>
-            </w:r>
-          </w:p>
-        </w:tc>
-      </w:tr>
-      <w:tr>
-        <w:tc>
-          <w:tcPr>
-            <w:tcW w:w="1838" w:type="dxa"/>
-            <w:vMerge/>
-          </w:tcPr>
-          <w:p/>
-        </w:tc>
-        <w:tc>
-          <w:tcPr>
-            <w:tcW w:w="2268" w:type="dxa"/>
-          </w:tcPr>
-          <w:p>
-            <w:pPr>
-              <w:rPr>
-                <w:rFonts w:cstheme="minorHAnsi"/>
-              </w:rPr>
-            </w:pPr>
-            <w:r>
-              <w:rPr>
-                <w:rFonts w:cstheme="minorHAnsi"/>
-              </w:rPr>
-              <w:t>/login/fail/block</w:t>
-            </w:r>
-          </w:p>
-        </w:tc>
-        <w:tc>
-          <w:tcPr>
-            <w:tcW w:w="4910" w:type="dxa"/>
-          </w:tcPr>
-          <w:p>
-            <w:pPr>
-              <w:rPr>
-                <w:i/>
-                <w:iCs/>
-              </w:rPr>
-            </w:pPr>
-            <w:r>
-              <w:rPr>
-                <w:i/>
-                <w:iCs/>
-              </w:rPr>
-              <w:t xml:space="preserve">User exists but </w:t>
-            </w:r>
-            <w:r>
-              <w:rPr>
-                <w:i/>
-                <w:iCs/>
-              </w:rPr>
-              <w:t xml:space="preserve">wrong password has </w:t>
-            </w:r>
-            <w:r>
-              <w:rPr>
-                <w:i/>
-                <w:iCs/>
-              </w:rPr>
-              <w:t xml:space="preserve">been entered </w:t>
-            </w:r>
-          </w:p>
-        </w:tc>
-      </w:tr>
-      <w:tr>
-        <w:tc>
-          <w:tcPr>
-            <w:tcW w:w="1838" w:type="dxa"/>
-            <w:vMerge/>
-          </w:tcPr>
-          <w:p/>
-        </w:tc>
-        <w:tc>
-          <w:tcPr>
-            <w:tcW w:w="2268" w:type="dxa"/>
-          </w:tcPr>
-          <w:p>
-            <w:pPr>
-              <w:rPr>
-                <w:rFonts w:cstheme="minorHAnsi"/>
-              </w:rPr>
-            </w:pPr>
-            <w:r>
-              <w:rPr>
-                <w:rFonts w:cstheme="minorHAnsi"/>
-              </w:rPr>
-              <w:t>/login/fail/</w:t>
-            </w:r>
-            <w:r>
-              <w:rPr>
-                <w:rFonts w:cstheme="minorHAnsi"/>
-              </w:rPr>
-              <w:t>lockout</w:t>
-            </w:r>
-          </w:p>
-        </w:tc>
-        <w:tc>
-          <w:tcPr>
-            <w:tcW w:w="4910" w:type="dxa"/>
-          </w:tcPr>
-          <w:p>
-            <w:pPr>
-              <w:rPr>
-                <w:i/>
-                <w:iCs/>
-              </w:rPr>
-            </w:pPr>
-            <w:r>
-              <w:rPr>
-                <w:i/>
-                <w:iCs/>
-              </w:rPr>
-              <w:t xml:space="preserve">User was previously blocked and the account is still locked as the “block” duration has not passed  </w:t>
-            </w:r>
-          </w:p>
-        </w:tc>
-      </w:tr>
-      <w:tr>
-        <w:tc>
-          <w:tcPr>
-            <w:tcW w:w="1838" w:type="dxa"/>
-          </w:tcPr>
-          <w:p/>
-        </w:tc>
-        <w:tc>
-          <w:tcPr>
-            <w:tcW w:w="2268" w:type="dxa"/>
-          </w:tcPr>
-          <w:p/>
-        </w:tc>
-        <w:tc>
-          <w:tcPr>
-            <w:tcW w:w="4910" w:type="dxa"/>
-          </w:tcPr>
-          <w:p/>
-        </w:tc>
-      </w:tr>
-      <w:tr>
-        <w:tc>
-          <w:tcPr>
-            <w:tcW w:w="1838" w:type="dxa"/>
-          </w:tcPr>
-          <w:p/>
-        </w:tc>
-        <w:tc>
-          <w:tcPr>
-            <w:tcW w:w="2268" w:type="dxa"/>
-          </w:tcPr>
-          <w:p/>
-        </w:tc>
-        <w:tc>
-          <w:tcPr>
-            <w:tcW w:w="4910" w:type="dxa"/>
-          </w:tcPr>
-          <w:p/>
-        </w:tc>
-      </w:tr>
-      <w:tr>
-        <w:tc>
-          <w:tcPr>
-            <w:tcW w:w="1838" w:type="dxa"/>
-          </w:tcPr>
-          <w:p/>
-        </w:tc>
-        <w:tc>
-          <w:tcPr>
-            <w:tcW w:w="2268" w:type="dxa"/>
-          </w:tcPr>
-          <w:p/>
-        </w:tc>
-        <w:tc>
-          <w:tcPr>
-            <w:tcW w:w="4910" w:type="dxa"/>
-          </w:tcPr>
-          <w:p/>
-        </w:tc>
-      </w:tr>
-      <w:tr>
-        <w:tc>
-          <w:tcPr>
-            <w:tcW w:w="1838" w:type="dxa"/>
-          </w:tcPr>
-          <w:p/>
-        </w:tc>
-        <w:tc>
-          <w:tcPr>
-            <w:tcW w:w="2268" w:type="dxa"/>
-          </w:tcPr>
-          <w:p/>
-        </w:tc>
-        <w:tc>
-          <w:tcPr>
-            <w:tcW w:w="4910" w:type="dxa"/>
-          </w:tcPr>
-          <w:p/>
-        </w:tc>
-      </w:tr>
-      <w:tr>
-        <w:tc>
-          <w:tcPr>
-            <w:tcW w:w="1838" w:type="dxa"/>
-          </w:tcPr>
-          <w:p/>
-        </w:tc>
-        <w:tc>
-          <w:tcPr>
-            <w:tcW w:w="2268" w:type="dxa"/>
-          </w:tcPr>
-          <w:p/>
-        </w:tc>
-        <w:tc>
-          <w:tcPr>
-            <w:tcW w:w="4910" w:type="dxa"/>
-          </w:tcPr>
-          <w:p/>
+              <w:t xml:space="preserve">Description </w:t>
+            </w:r>
+          </w:p>
+        </w:tc>
+      </w:tr>
+      <w:tr>
+        <w:tc>
+          <w:tcPr>
+            <w:tcW w:w="1838" w:type="dxa"/>
+          </w:tcPr>
+          <w:p/>
+        </w:tc>
+        <w:tc>
+          <w:tcPr>
+            <w:tcW w:w="2268" w:type="dxa"/>
+          </w:tcPr>
+          <w:p>
+            <w:r>
+              <w:t>Login/pass</w:t>
+            </w:r>
+          </w:p>
+        </w:tc>
+        <w:tc>
+          <w:tcPr>
+            <w:tcW w:w="4910" w:type="dxa"/>
+          </w:tcPr>
+          <w:p>
+            <w:r>
+              <w:t>Successfully logged in, starts thread for sending to server</w:t>
+            </w:r>
+          </w:p>
+        </w:tc>
+      </w:tr>
+      <w:tr>
+        <w:tc>
+          <w:tcPr>
+            <w:tcW w:w="1838" w:type="dxa"/>
+          </w:tcPr>
+          <w:p/>
+        </w:tc>
+        <w:tc>
+          <w:tcPr>
+            <w:tcW w:w="2268" w:type="dxa"/>
+          </w:tcPr>
+          <w:p>
+            <w:r>
+              <w:t>Login/fail/retry</w:t>
+            </w:r>
+          </w:p>
+        </w:tc>
+        <w:tc>
+          <w:tcPr>
+            <w:tcW w:w="4910" w:type="dxa"/>
+          </w:tcPr>
+          <w:p>
+            <w:r>
+              <w:t>Correct user but wrong password</w:t>
+            </w:r>
+          </w:p>
+        </w:tc>
+      </w:tr>
+      <w:tr>
+        <w:tc>
+          <w:tcPr>
+            <w:tcW w:w="1838" w:type="dxa"/>
+          </w:tcPr>
+          <w:p/>
+        </w:tc>
+        <w:tc>
+          <w:tcPr>
+            <w:tcW w:w="2268" w:type="dxa"/>
+          </w:tcPr>
+          <w:p>
+            <w:r>
+              <w:t>Login/fail/user</w:t>
+            </w:r>
+          </w:p>
+        </w:tc>
+        <w:tc>
+          <w:tcPr>
+            <w:tcW w:w="4910" w:type="dxa"/>
+          </w:tcPr>
+          <w:p>
+            <w:r>
+              <w:t xml:space="preserve">Inputted username doesn’t exist </w:t>
+            </w:r>
+          </w:p>
+        </w:tc>
+      </w:tr>
+      <w:tr>
+        <w:tc>
+          <w:tcPr>
+            <w:tcW w:w="1838" w:type="dxa"/>
+          </w:tcPr>
+          <w:p/>
+        </w:tc>
+        <w:tc>
+          <w:tcPr>
+            <w:tcW w:w="2268" w:type="dxa"/>
+          </w:tcPr>
+          <w:p>
+            <w:r>
+              <w:t>Logout/user</w:t>
+            </w:r>
+          </w:p>
+        </w:tc>
+        <w:tc>
+          <w:tcPr>
+            <w:tcW w:w="4910" w:type="dxa"/>
+          </w:tcPr>
+          <w:p>
+            <w:r>
+              <w:t>User “logs out” and closes connection socket</w:t>
+            </w:r>
+          </w:p>
+        </w:tc>
+      </w:tr>
+      <w:tr>
+        <w:tc>
+          <w:tcPr>
+            <w:tcW w:w="1838" w:type="dxa"/>
+          </w:tcPr>
+          <w:p/>
+        </w:tc>
+        <w:tc>
+          <w:tcPr>
+            <w:tcW w:w="2268" w:type="dxa"/>
+          </w:tcPr>
+          <w:p>
+            <w:r>
+              <w:t xml:space="preserve">Msg/user </w:t>
+            </w:r>
+          </w:p>
+        </w:tc>
+        <w:tc>
+          <w:tcPr>
+            <w:tcW w:w="4910" w:type="dxa"/>
+          </w:tcPr>
+          <w:p>
+            <w:r>
+              <w:t>Standard header that prints out packet content</w:t>
+            </w:r>
+            <w:r>
+              <w:t xml:space="preserve"> </w:t>
+            </w:r>
+          </w:p>
         </w:tc>
       </w:tr>
       <w:tr>
@@ -604,7 +389,7 @@
                 <w:b/>
                 <w:bCs/>
               </w:rPr>
-              <w:t xml:space="preserve">Application </w:t>
+              <w:t>Header</w:t>
             </w:r>
           </w:p>
         </w:tc>
@@ -634,203 +419,92 @@
         <w:tc>
           <w:tcPr>
             <w:tcW w:w="1838" w:type="dxa"/>
-            <w:vMerge w:val="restart"/>
-          </w:tcPr>
-          <w:p/>
-          <w:p/>
-          <w:p/>
-          <w:p>
-            <w:r>
-              <w:t>User Authentication</w:t>
-            </w:r>
-          </w:p>
-        </w:tc>
-        <w:tc>
-          <w:tcPr>
-            <w:tcW w:w="2268" w:type="dxa"/>
-          </w:tcPr>
-          <w:p>
-            <w:pPr>
-              <w:rPr>
-                <w:rFonts w:cstheme="minorHAnsi"/>
-                <w:b/>
-                <w:bCs/>
-              </w:rPr>
-            </w:pPr>
-          </w:p>
-        </w:tc>
-        <w:tc>
-          <w:tcPr>
-            <w:tcW w:w="4910" w:type="dxa"/>
-          </w:tcPr>
-          <w:p>
-            <w:pPr>
-              <w:rPr>
-                <w:i/>
-                <w:iCs/>
-              </w:rPr>
-            </w:pPr>
-          </w:p>
-        </w:tc>
-      </w:tr>
-      <w:tr>
-        <w:tc>
-          <w:tcPr>
-            <w:tcW w:w="1838" w:type="dxa"/>
-            <w:vMerge/>
-          </w:tcPr>
-          <w:p/>
-        </w:tc>
-        <w:tc>
-          <w:tcPr>
-            <w:tcW w:w="2268" w:type="dxa"/>
-          </w:tcPr>
-          <w:p>
-            <w:pPr>
-              <w:rPr>
-                <w:rFonts w:cstheme="minorHAnsi"/>
-              </w:rPr>
-            </w:pPr>
-          </w:p>
-        </w:tc>
-        <w:tc>
-          <w:tcPr>
-            <w:tcW w:w="4910" w:type="dxa"/>
-          </w:tcPr>
-          <w:p>
-            <w:pPr>
-              <w:rPr>
-                <w:i/>
-                <w:iCs/>
-              </w:rPr>
-            </w:pPr>
-          </w:p>
-        </w:tc>
-      </w:tr>
-      <w:tr>
-        <w:tc>
-          <w:tcPr>
-            <w:tcW w:w="1838" w:type="dxa"/>
-            <w:vMerge/>
-          </w:tcPr>
-          <w:p/>
-        </w:tc>
-        <w:tc>
-          <w:tcPr>
-            <w:tcW w:w="2268" w:type="dxa"/>
-          </w:tcPr>
-          <w:p>
-            <w:pPr>
-              <w:rPr>
-                <w:rFonts w:cstheme="minorHAnsi"/>
-              </w:rPr>
-            </w:pPr>
-          </w:p>
-        </w:tc>
-        <w:tc>
-          <w:tcPr>
-            <w:tcW w:w="4910" w:type="dxa"/>
-          </w:tcPr>
-          <w:p>
-            <w:pPr>
-              <w:rPr>
-                <w:i/>
-                <w:iCs/>
-              </w:rPr>
-            </w:pPr>
-          </w:p>
-        </w:tc>
-      </w:tr>
-      <w:tr>
-        <w:tc>
-          <w:tcPr>
-            <w:tcW w:w="1838" w:type="dxa"/>
-            <w:vMerge/>
-          </w:tcPr>
-          <w:p/>
-        </w:tc>
-        <w:tc>
-          <w:tcPr>
-            <w:tcW w:w="2268" w:type="dxa"/>
-          </w:tcPr>
-          <w:p>
-            <w:pPr>
-              <w:rPr>
-                <w:rFonts w:cstheme="minorHAnsi"/>
-              </w:rPr>
-            </w:pPr>
-          </w:p>
-        </w:tc>
-        <w:tc>
-          <w:tcPr>
-            <w:tcW w:w="4910" w:type="dxa"/>
-          </w:tcPr>
-          <w:p>
-            <w:pPr>
-              <w:rPr>
-                <w:i/>
-                <w:iCs/>
-              </w:rPr>
-            </w:pPr>
-          </w:p>
-        </w:tc>
-      </w:tr>
-      <w:tr>
-        <w:tc>
-          <w:tcPr>
-            <w:tcW w:w="1838" w:type="dxa"/>
-            <w:vMerge/>
-          </w:tcPr>
-          <w:p/>
-        </w:tc>
-        <w:tc>
-          <w:tcPr>
-            <w:tcW w:w="2268" w:type="dxa"/>
-          </w:tcPr>
-          <w:p>
-            <w:pPr>
-              <w:rPr>
-                <w:rFonts w:cstheme="minorHAnsi"/>
-              </w:rPr>
-            </w:pPr>
-          </w:p>
-        </w:tc>
-        <w:tc>
-          <w:tcPr>
-            <w:tcW w:w="4910" w:type="dxa"/>
-          </w:tcPr>
-          <w:p>
-            <w:pPr>
-              <w:rPr>
-                <w:i/>
-                <w:iCs/>
-              </w:rPr>
-            </w:pPr>
-          </w:p>
-        </w:tc>
-      </w:tr>
-      <w:tr>
-        <w:tc>
-          <w:tcPr>
-            <w:tcW w:w="1838" w:type="dxa"/>
-          </w:tcPr>
-          <w:p>
-            <w:r>
-              <w:t>Message Sending</w:t>
-            </w:r>
-          </w:p>
-        </w:tc>
-        <w:tc>
-          <w:tcPr>
-            <w:tcW w:w="2268" w:type="dxa"/>
-          </w:tcPr>
-          <w:p>
-            <w:r>
-              <w:t>Msg/</w:t>
+          </w:tcPr>
+          <w:p/>
+        </w:tc>
+        <w:tc>
+          <w:tcPr>
+            <w:tcW w:w="2268" w:type="dxa"/>
+          </w:tcPr>
+          <w:p>
+            <w:r>
+              <w:t xml:space="preserve">User/authenticate </w:t>
+            </w:r>
+          </w:p>
+        </w:tc>
+        <w:tc>
+          <w:tcPr>
+            <w:tcW w:w="4910" w:type="dxa"/>
+          </w:tcPr>
+          <w:p/>
+        </w:tc>
+      </w:tr>
+      <w:tr>
+        <w:tc>
+          <w:tcPr>
+            <w:tcW w:w="1838" w:type="dxa"/>
+          </w:tcPr>
+          <w:p/>
+        </w:tc>
+        <w:tc>
+          <w:tcPr>
+            <w:tcW w:w="2268" w:type="dxa"/>
+          </w:tcPr>
+          <w:p>
+            <w:r>
+              <w:t xml:space="preserve">User/broadcast </w:t>
+            </w:r>
+          </w:p>
+        </w:tc>
+        <w:tc>
+          <w:tcPr>
+            <w:tcW w:w="4910" w:type="dxa"/>
+          </w:tcPr>
+          <w:p/>
+        </w:tc>
+      </w:tr>
+      <w:tr>
+        <w:tc>
+          <w:tcPr>
+            <w:tcW w:w="1838" w:type="dxa"/>
+          </w:tcPr>
+          <w:p/>
+        </w:tc>
+        <w:tc>
+          <w:tcPr>
+            <w:tcW w:w="2268" w:type="dxa"/>
+          </w:tcPr>
+          <w:p>
+            <w:r>
+              <w:t>User/msg</w:t>
+            </w:r>
+          </w:p>
+        </w:tc>
+        <w:tc>
+          <w:tcPr>
+            <w:tcW w:w="4910" w:type="dxa"/>
+          </w:tcPr>
+          <w:p/>
+        </w:tc>
+      </w:tr>
+      <w:tr>
+        <w:tc>
+          <w:tcPr>
+            <w:tcW w:w="1838" w:type="dxa"/>
+          </w:tcPr>
+          <w:p/>
+        </w:tc>
+        <w:tc>
+          <w:tcPr>
+            <w:tcW w:w="2268" w:type="dxa"/>
+          </w:tcPr>
+          <w:p>
+            <w:r>
+              <w:t>User/</w:t>
             </w:r>
             <w:proofErr w:type="spellStart"/>
             <w:r>
-              <w:t>usr</w:t>
+              <w:t>whoelse</w:t>
             </w:r>
             <w:proofErr w:type="spellEnd"/>
           </w:p>
@@ -839,181 +513,162 @@
           <w:tcPr>
             <w:tcW w:w="4910" w:type="dxa"/>
           </w:tcPr>
-          <w:p>
-            <w:r>
-              <w:t xml:space="preserve">Sends message to server </w:t>
-            </w:r>
-          </w:p>
-        </w:tc>
-      </w:tr>
-      <w:tr>
-        <w:tc>
-          <w:tcPr>
-            <w:tcW w:w="1838" w:type="dxa"/>
-          </w:tcPr>
-          <w:p/>
-        </w:tc>
-        <w:tc>
-          <w:tcPr>
-            <w:tcW w:w="2268" w:type="dxa"/>
-          </w:tcPr>
-          <w:p/>
-        </w:tc>
-        <w:tc>
-          <w:tcPr>
-            <w:tcW w:w="4910" w:type="dxa"/>
-          </w:tcPr>
-          <w:p/>
-        </w:tc>
-      </w:tr>
-      <w:tr>
-        <w:tc>
-          <w:tcPr>
-            <w:tcW w:w="1838" w:type="dxa"/>
-          </w:tcPr>
-          <w:p/>
-        </w:tc>
-        <w:tc>
-          <w:tcPr>
-            <w:tcW w:w="2268" w:type="dxa"/>
-          </w:tcPr>
-          <w:p/>
-        </w:tc>
-        <w:tc>
-          <w:tcPr>
-            <w:tcW w:w="4910" w:type="dxa"/>
-          </w:tcPr>
-          <w:p/>
-        </w:tc>
-      </w:tr>
-      <w:tr>
-        <w:tc>
-          <w:tcPr>
-            <w:tcW w:w="1838" w:type="dxa"/>
-          </w:tcPr>
-          <w:p/>
-        </w:tc>
-        <w:tc>
-          <w:tcPr>
-            <w:tcW w:w="2268" w:type="dxa"/>
-          </w:tcPr>
-          <w:p/>
-        </w:tc>
-        <w:tc>
-          <w:tcPr>
-            <w:tcW w:w="4910" w:type="dxa"/>
-          </w:tcPr>
-          <w:p/>
-        </w:tc>
-      </w:tr>
-      <w:tr>
-        <w:tc>
-          <w:tcPr>
-            <w:tcW w:w="1838" w:type="dxa"/>
-          </w:tcPr>
-          <w:p>
-            <w:r>
-              <w:t>Broadcast</w:t>
-            </w:r>
-          </w:p>
-        </w:tc>
-        <w:tc>
-          <w:tcPr>
-            <w:tcW w:w="2268" w:type="dxa"/>
-          </w:tcPr>
-          <w:p>
-            <w:r>
-              <w:t xml:space="preserve">Msg/broadcast </w:t>
-            </w:r>
+          <w:p/>
+        </w:tc>
+      </w:tr>
+      <w:tr>
+        <w:tc>
+          <w:tcPr>
+            <w:tcW w:w="1838" w:type="dxa"/>
+          </w:tcPr>
+          <w:p/>
+        </w:tc>
+        <w:tc>
+          <w:tcPr>
+            <w:tcW w:w="2268" w:type="dxa"/>
+          </w:tcPr>
+          <w:p>
+            <w:r>
+              <w:t>User/</w:t>
+            </w:r>
+            <w:proofErr w:type="spellStart"/>
+            <w:r>
+              <w:t>whoselsesince</w:t>
+            </w:r>
+            <w:proofErr w:type="spellEnd"/>
+          </w:p>
+        </w:tc>
+        <w:tc>
+          <w:tcPr>
+            <w:tcW w:w="4910" w:type="dxa"/>
+          </w:tcPr>
+          <w:p/>
+        </w:tc>
+      </w:tr>
+      <w:tr>
+        <w:tc>
+          <w:tcPr>
+            <w:tcW w:w="1838" w:type="dxa"/>
+          </w:tcPr>
+          <w:p/>
+        </w:tc>
+        <w:tc>
+          <w:tcPr>
+            <w:tcW w:w="2268" w:type="dxa"/>
+          </w:tcPr>
+          <w:p>
+            <w:r>
+              <w:t>User/block</w:t>
+            </w:r>
+          </w:p>
+        </w:tc>
+        <w:tc>
+          <w:tcPr>
+            <w:tcW w:w="4910" w:type="dxa"/>
+          </w:tcPr>
+          <w:p/>
+        </w:tc>
+      </w:tr>
+      <w:tr>
+        <w:tc>
+          <w:tcPr>
+            <w:tcW w:w="1838" w:type="dxa"/>
+          </w:tcPr>
+          <w:p/>
+        </w:tc>
+        <w:tc>
+          <w:tcPr>
+            <w:tcW w:w="2268" w:type="dxa"/>
+          </w:tcPr>
+          <w:p>
+            <w:r>
+              <w:t>User/unblock</w:t>
+            </w:r>
+          </w:p>
+        </w:tc>
+        <w:tc>
+          <w:tcPr>
+            <w:tcW w:w="4910" w:type="dxa"/>
+          </w:tcPr>
+          <w:p/>
+        </w:tc>
+      </w:tr>
+      <w:tr>
+        <w:tc>
+          <w:tcPr>
+            <w:tcW w:w="1838" w:type="dxa"/>
+          </w:tcPr>
+          <w:p/>
+        </w:tc>
+        <w:tc>
+          <w:tcPr>
+            <w:tcW w:w="2268" w:type="dxa"/>
+          </w:tcPr>
+          <w:p>
+            <w:r>
+              <w:t>User/logout</w:t>
+            </w:r>
+          </w:p>
+        </w:tc>
+        <w:tc>
+          <w:tcPr>
+            <w:tcW w:w="4910" w:type="dxa"/>
+          </w:tcPr>
+          <w:p/>
+        </w:tc>
+      </w:tr>
+      <w:tr>
+        <w:tc>
+          <w:tcPr>
+            <w:tcW w:w="1838" w:type="dxa"/>
+          </w:tcPr>
+          <w:p>
             <w:bookmarkStart w:id="0" w:name="_GoBack"/>
             <w:bookmarkEnd w:id="0"/>
           </w:p>
         </w:tc>
         <w:tc>
           <w:tcPr>
-            <w:tcW w:w="4910" w:type="dxa"/>
-          </w:tcPr>
-          <w:p/>
-        </w:tc>
-      </w:tr>
-      <w:tr>
-        <w:tc>
-          <w:tcPr>
-            <w:tcW w:w="1838" w:type="dxa"/>
-          </w:tcPr>
-          <w:p/>
-        </w:tc>
-        <w:tc>
-          <w:tcPr>
-            <w:tcW w:w="2268" w:type="dxa"/>
-          </w:tcPr>
-          <w:p/>
-        </w:tc>
-        <w:tc>
-          <w:tcPr>
-            <w:tcW w:w="4910" w:type="dxa"/>
-          </w:tcPr>
-          <w:p/>
-        </w:tc>
-      </w:tr>
-      <w:tr>
-        <w:tc>
-          <w:tcPr>
-            <w:tcW w:w="1838" w:type="dxa"/>
-          </w:tcPr>
-          <w:p/>
-        </w:tc>
-        <w:tc>
-          <w:tcPr>
-            <w:tcW w:w="2268" w:type="dxa"/>
-          </w:tcPr>
-          <w:p/>
-        </w:tc>
-        <w:tc>
-          <w:tcPr>
-            <w:tcW w:w="4910" w:type="dxa"/>
-          </w:tcPr>
-          <w:p/>
-        </w:tc>
-      </w:tr>
-      <w:tr>
-        <w:tc>
-          <w:tcPr>
-            <w:tcW w:w="1838" w:type="dxa"/>
-          </w:tcPr>
-          <w:p/>
-        </w:tc>
-        <w:tc>
-          <w:tcPr>
-            <w:tcW w:w="2268" w:type="dxa"/>
-          </w:tcPr>
-          <w:p/>
-        </w:tc>
-        <w:tc>
-          <w:tcPr>
-            <w:tcW w:w="4910" w:type="dxa"/>
-          </w:tcPr>
-          <w:p/>
-        </w:tc>
-      </w:tr>
-      <w:tr>
-        <w:tc>
-          <w:tcPr>
-            <w:tcW w:w="1838" w:type="dxa"/>
-          </w:tcPr>
-          <w:p/>
-        </w:tc>
-        <w:tc>
-          <w:tcPr>
-            <w:tcW w:w="2268" w:type="dxa"/>
-          </w:tcPr>
-          <w:p/>
-        </w:tc>
-        <w:tc>
-          <w:tcPr>
-            <w:tcW w:w="4910" w:type="dxa"/>
-          </w:tcPr>
-          <w:p/>
+            <w:tcW w:w="2268" w:type="dxa"/>
+          </w:tcPr>
+          <w:p/>
+        </w:tc>
+        <w:tc>
+          <w:tcPr>
+            <w:tcW w:w="4910" w:type="dxa"/>
+          </w:tcPr>
+          <w:p/>
+        </w:tc>
+      </w:tr>
+    </w:tbl>
+    <w:p/>
+    <w:tbl>
+      <w:tblPr>
+        <w:tblStyle w:val="TableGrid"/>
+        <w:tblW w:w="0" w:type="auto"/>
+        <w:tblLook w:val="04A0" w:firstRow="1" w:lastRow="0" w:firstColumn="1" w:lastColumn="0" w:noHBand="0" w:noVBand="1"/>
+      </w:tblPr>
+      <w:tblGrid>
+        <w:gridCol w:w="9016"/>
+      </w:tblGrid>
+      <w:tr>
+        <w:tc>
+          <w:tcPr>
+            <w:tcW w:w="9016" w:type="dxa"/>
+          </w:tcPr>
+          <w:p>
+            <w:r>
+              <w:t xml:space="preserve">Test </w:t>
+            </w:r>
+            <w:proofErr w:type="spellStart"/>
+            <w:r>
+              <w:t>Casess</w:t>
+            </w:r>
+            <w:proofErr w:type="spellEnd"/>
+            <w:r>
+              <w:t xml:space="preserve">       </w:t>
+            </w:r>
+          </w:p>
         </w:tc>
       </w:tr>
     </w:tbl>

</xml_diff>

<commit_message>
part 1 complete and debugged
</commit_message>
<xml_diff>
--- a/ass01/COMP3331 Report.docx
+++ b/ass01/COMP3331 Report.docx
@@ -3,6 +3,9 @@
 <w:document xmlns:wpc="http://schemas.microsoft.com/office/word/2010/wordprocessingCanvas" xmlns:cx="http://schemas.microsoft.com/office/drawing/2014/chartex" xmlns:cx1="http://schemas.microsoft.com/office/drawing/2015/9/8/chartex" xmlns:cx2="http://schemas.microsoft.com/office/drawing/2015/10/21/chartex" xmlns:cx3="http://schemas.microsoft.com/office/drawing/2016/5/9/chartex" xmlns:cx4="http://schemas.microsoft.com/office/drawing/2016/5/10/chartex" xmlns:cx5="http://schemas.microsoft.com/office/drawing/2016/5/11/chartex" xmlns:cx6="http://schemas.microsoft.com/office/drawing/2016/5/12/chartex" xmlns:cx7="http://schemas.microsoft.com/office/drawing/2016/5/13/chartex" xmlns:cx8="http://schemas.microsoft.com/office/drawing/2016/5/14/chartex" xmlns:mc="http://schemas.openxmlformats.org/markup-compatibility/2006" xmlns:aink="http://schemas.microsoft.com/office/drawing/2016/ink" xmlns:am3d="http://schemas.microsoft.com/office/drawing/2017/model3d" xmlns:o="urn:schemas-microsoft-com:office:office" xmlns:r="http://schemas.openxmlformats.org/officeDocument/2006/relationships" xmlns:m="http://schemas.openxmlformats.org/officeDocument/2006/math" xmlns:v="urn:schemas-microsoft-com:vml" xmlns:wp14="http://schemas.microsoft.com/office/word/2010/wordprocessingDrawing" xmlns:wp="http://schemas.openxmlformats.org/drawingml/2006/wordprocessingDrawing" xmlns:w10="urn:schemas-microsoft-com:office:word" xmlns:w="http://schemas.openxmlformats.org/wordprocessingml/2006/main" xmlns:w14="http://schemas.microsoft.com/office/word/2010/wordml" xmlns:w15="http://schemas.microsoft.com/office/word/2012/wordml" xmlns:w16cid="http://schemas.microsoft.com/office/word/2016/wordml/cid" xmlns:w16se="http://schemas.microsoft.com/office/word/2015/wordml/symex" xmlns:wpg="http://schemas.microsoft.com/office/word/2010/wordprocessingGroup" xmlns:wpi="http://schemas.microsoft.com/office/word/2010/wordprocessingInk" xmlns:wne="http://schemas.microsoft.com/office/word/2006/wordml" xmlns:wps="http://schemas.microsoft.com/office/word/2010/wordprocessingShape" mc:Ignorable="w14 w15 w16se w16cid wp14">
   <w:body>
     <w:p>
+      <w:pPr>
+        <w:ind w:firstLine="720"/>
+      </w:pPr>
       <w:r>
         <w:t>COMP3331 Report</w:t>
       </w:r>
@@ -622,10 +625,7 @@
           <w:tcPr>
             <w:tcW w:w="1838" w:type="dxa"/>
           </w:tcPr>
-          <w:p>
-            <w:bookmarkStart w:id="0" w:name="_GoBack"/>
-            <w:bookmarkEnd w:id="0"/>
-          </w:p>
+          <w:p/>
         </w:tc>
         <w:tc>
           <w:tcPr>
@@ -649,29 +649,212 @@
         <w:tblLook w:val="04A0" w:firstRow="1" w:lastRow="0" w:firstColumn="1" w:lastColumn="0" w:noHBand="0" w:noVBand="1"/>
       </w:tblPr>
       <w:tblGrid>
-        <w:gridCol w:w="9016"/>
+        <w:gridCol w:w="3005"/>
+        <w:gridCol w:w="3005"/>
+        <w:gridCol w:w="3006"/>
       </w:tblGrid>
       <w:tr>
         <w:tc>
           <w:tcPr>
-            <w:tcW w:w="9016" w:type="dxa"/>
-          </w:tcPr>
-          <w:p>
-            <w:r>
-              <w:t xml:space="preserve">Test </w:t>
-            </w:r>
+            <w:tcW w:w="3005" w:type="dxa"/>
+          </w:tcPr>
+          <w:p>
+            <w:pPr>
+              <w:rPr>
+                <w:b/>
+                <w:bCs/>
+              </w:rPr>
+            </w:pPr>
+            <w:r>
+              <w:rPr>
+                <w:b/>
+                <w:bCs/>
+              </w:rPr>
+              <w:t xml:space="preserve">Test Case </w:t>
+            </w:r>
+          </w:p>
+        </w:tc>
+        <w:tc>
+          <w:tcPr>
+            <w:tcW w:w="3005" w:type="dxa"/>
+          </w:tcPr>
+          <w:p>
+            <w:pPr>
+              <w:rPr>
+                <w:b/>
+                <w:bCs/>
+              </w:rPr>
+            </w:pPr>
+            <w:r>
+              <w:rPr>
+                <w:b/>
+                <w:bCs/>
+              </w:rPr>
+              <w:t>Description</w:t>
+            </w:r>
+          </w:p>
+        </w:tc>
+        <w:tc>
+          <w:tcPr>
+            <w:tcW w:w="3006" w:type="dxa"/>
+          </w:tcPr>
+          <w:p>
+            <w:pPr>
+              <w:rPr>
+                <w:b/>
+                <w:bCs/>
+              </w:rPr>
+            </w:pPr>
+            <w:r>
+              <w:rPr>
+                <w:b/>
+                <w:bCs/>
+              </w:rPr>
+              <w:t>Result</w:t>
+            </w:r>
+          </w:p>
+        </w:tc>
+      </w:tr>
+      <w:tr>
+        <w:tc>
+          <w:tcPr>
+            <w:tcW w:w="3005" w:type="dxa"/>
+          </w:tcPr>
+          <w:p>
             <w:proofErr w:type="spellStart"/>
             <w:r>
-              <w:t>Casess</w:t>
+              <w:t>Whoelse</w:t>
             </w:r>
             <w:proofErr w:type="spellEnd"/>
-            <w:r>
-              <w:t xml:space="preserve">       </w:t>
-            </w:r>
-          </w:p>
+          </w:p>
+        </w:tc>
+        <w:tc>
+          <w:tcPr>
+            <w:tcW w:w="3005" w:type="dxa"/>
+          </w:tcPr>
+          <w:p>
+            <w:r>
+              <w:t xml:space="preserve">Logged on with 3 users  </w:t>
+            </w:r>
+          </w:p>
+        </w:tc>
+        <w:tc>
+          <w:tcPr>
+            <w:tcW w:w="3006" w:type="dxa"/>
+          </w:tcPr>
+          <w:p>
+            <w:r>
+              <w:t>Printed the 2 other users</w:t>
+            </w:r>
+          </w:p>
+        </w:tc>
+      </w:tr>
+      <w:tr>
+        <w:tc>
+          <w:tcPr>
+            <w:tcW w:w="3005" w:type="dxa"/>
+          </w:tcPr>
+          <w:p/>
+        </w:tc>
+        <w:tc>
+          <w:tcPr>
+            <w:tcW w:w="3005" w:type="dxa"/>
+          </w:tcPr>
+          <w:p/>
+        </w:tc>
+        <w:tc>
+          <w:tcPr>
+            <w:tcW w:w="3006" w:type="dxa"/>
+          </w:tcPr>
+          <w:p/>
+        </w:tc>
+      </w:tr>
+      <w:tr>
+        <w:tc>
+          <w:tcPr>
+            <w:tcW w:w="3005" w:type="dxa"/>
+          </w:tcPr>
+          <w:p/>
+        </w:tc>
+        <w:tc>
+          <w:tcPr>
+            <w:tcW w:w="3005" w:type="dxa"/>
+          </w:tcPr>
+          <w:p/>
+        </w:tc>
+        <w:tc>
+          <w:tcPr>
+            <w:tcW w:w="3006" w:type="dxa"/>
+          </w:tcPr>
+          <w:p/>
         </w:tc>
       </w:tr>
     </w:tbl>
+    <w:p/>
+    <w:p>
+      <w:r>
+        <w:t>Message works</w:t>
+      </w:r>
+    </w:p>
+    <w:p>
+      <w:r>
+        <w:t xml:space="preserve">Broadcast works </w:t>
+      </w:r>
+      <w:bookmarkStart w:id="0" w:name="_GoBack"/>
+      <w:bookmarkEnd w:id="0"/>
+    </w:p>
+    <w:p>
+      <w:proofErr w:type="spellStart"/>
+      <w:r>
+        <w:t>Whoelse</w:t>
+      </w:r>
+      <w:proofErr w:type="spellEnd"/>
+      <w:r>
+        <w:t xml:space="preserve"> works</w:t>
+      </w:r>
+    </w:p>
+    <w:p>
+      <w:r>
+        <w:t>Logout</w:t>
+      </w:r>
+      <w:r>
+        <w:t xml:space="preserve"> works</w:t>
+      </w:r>
+    </w:p>
+    <w:p>
+      <w:r>
+        <w:t>Login works</w:t>
+      </w:r>
+    </w:p>
+    <w:p>
+      <w:r>
+        <w:t>Block wo</w:t>
+      </w:r>
+      <w:r>
+        <w:t>rks</w:t>
+      </w:r>
+    </w:p>
+    <w:p>
+      <w:r>
+        <w:t>Timeout works</w:t>
+      </w:r>
+    </w:p>
+    <w:p>
+      <w:pPr>
+        <w:rPr>
+          <w:b/>
+          <w:bCs/>
+        </w:rPr>
+      </w:pPr>
+      <w:r>
+        <w:rPr>
+          <w:b/>
+          <w:bCs/>
+        </w:rPr>
+        <w:t>CHECK</w:t>
+      </w:r>
+    </w:p>
+    <w:p/>
     <w:p/>
     <w:sectPr>
       <w:pgSz w:w="11906" w:h="16838"/>

</xml_diff>